<commit_message>
computer graphics: lab works
</commit_message>
<xml_diff>
--- a/Compputer Graphics/L2.docx
+++ b/Compputer Graphics/L2.docx
@@ -4629,6 +4629,7 @@
           <w:kern w:val="0"/>
           <w:sz w:val="18"/>
           <w:szCs w:val="18"/>
+          <w:lang w:val="en-US"/>
         </w:rPr>
       </w:pPr>
     </w:p>
@@ -4662,6 +4663,7 @@
           <w:kern w:val="0"/>
           <w:sz w:val="18"/>
           <w:szCs w:val="18"/>
+          <w:lang w:val="en-US"/>
         </w:rPr>
       </w:pPr>
     </w:p>
@@ -4696,7 +4698,7 @@
           <w:kern w:val="0"/>
           <w:sz w:val="28"/>
           <w:szCs w:val="28"/>
-          <w:lang w:eastAsia="uk-UA"/>
+          <w:lang w:val="en-US" w:eastAsia="uk-UA"/>
         </w:rPr>
         <w:t>.</w:t>
       </w:r>
@@ -5466,16 +5468,17 @@
           <w:color w:val="000000"/>
           <w:sz w:val="21"/>
           <w:szCs w:val="21"/>
-        </w:rPr>
-      </w:pPr>
-      <w:r>
-        <w:rPr>
-          <w:rFonts w:ascii="Consolas" w:hAnsi="Consolas"/>
-          <w:color w:val="000000"/>
-          <w:sz w:val="21"/>
-          <w:szCs w:val="21"/>
           <w:lang w:val="en-US"/>
         </w:rPr>
+      </w:pPr>
+      <w:r>
+        <w:rPr>
+          <w:rFonts w:ascii="Consolas" w:hAnsi="Consolas"/>
+          <w:color w:val="000000"/>
+          <w:sz w:val="21"/>
+          <w:szCs w:val="21"/>
+          <w:lang w:val="en-US"/>
+        </w:rPr>
         <w:t>   </w:t>
       </w:r>
       <w:r>
@@ -5484,6 +5487,7 @@
           <w:color w:val="000000"/>
           <w:sz w:val="21"/>
           <w:szCs w:val="21"/>
+          <w:lang w:val="en-US"/>
         </w:rPr>
         <w:t>];</w:t>
       </w:r>
@@ -5498,14 +5502,16 @@
           <w:color w:val="000000"/>
           <w:sz w:val="21"/>
           <w:szCs w:val="21"/>
-        </w:rPr>
-      </w:pPr>
-      <w:r>
-        <w:rPr>
-          <w:rFonts w:ascii="Consolas" w:hAnsi="Consolas"/>
-          <w:color w:val="000000"/>
-          <w:sz w:val="21"/>
-          <w:szCs w:val="21"/>
+          <w:lang w:val="en-US"/>
+        </w:rPr>
+      </w:pPr>
+      <w:r>
+        <w:rPr>
+          <w:rFonts w:ascii="Consolas" w:hAnsi="Consolas"/>
+          <w:color w:val="000000"/>
+          <w:sz w:val="21"/>
+          <w:szCs w:val="21"/>
+          <w:lang w:val="en-US"/>
         </w:rPr>
         <w:t>}</w:t>
       </w:r>
@@ -24855,8 +24861,6 @@
             </w:rPr>
             <w:t>2</w:t>
           </w:r>
-          <w:bookmarkStart w:id="0" w:name="_GoBack"/>
-          <w:bookmarkEnd w:id="0"/>
         </w:p>
       </w:tc>
     </w:tr>
@@ -25392,7 +25396,7 @@
               <w:lang w:val="uk-UA"/>
             </w:rPr>
           </w:pPr>
-          <w:bookmarkStart w:id="1" w:name="_Hlk22984781"/>
+          <w:bookmarkStart w:id="0" w:name="_Hlk22984781"/>
           <w:r>
             <w:rPr>
               <w:sz w:val="28"/>
@@ -25433,7 +25437,7 @@
             </w:rPr>
             <w:t>інні перетворення на площині</w:t>
           </w:r>
-          <w:bookmarkEnd w:id="1"/>
+          <w:bookmarkEnd w:id="0"/>
         </w:p>
       </w:tc>
       <w:tc>
@@ -25909,6 +25913,15 @@
               <w:lang w:val="uk-UA"/>
             </w:rPr>
           </w:pPr>
+          <w:r>
+            <w:rPr>
+              <w:sz w:val="16"/>
+              <w:lang w:val="uk-UA"/>
+            </w:rPr>
+            <w:t>Морозова А.С.</w:t>
+          </w:r>
+          <w:bookmarkStart w:id="1" w:name="_GoBack"/>
+          <w:bookmarkEnd w:id="1"/>
         </w:p>
       </w:tc>
       <w:tc>
@@ -30912,6 +30925,7 @@
   <w:style w:type="paragraph" w:styleId="Footer">
     <w:name w:val="footer"/>
     <w:basedOn w:val="Normal"/>
+    <w:link w:val="FooterChar"/>
     <w:pPr>
       <w:tabs>
         <w:tab w:val="center" w:pos="4153"/>
@@ -31219,6 +31233,17 @@
       <w:u w:val="single"/>
     </w:rPr>
   </w:style>
+  <w:style w:type="character" w:customStyle="1" w:styleId="FooterChar">
+    <w:name w:val="Footer Char"/>
+    <w:basedOn w:val="DefaultParagraphFont"/>
+    <w:link w:val="Footer"/>
+    <w:rsid w:val="0041237D"/>
+    <w:rPr>
+      <w:kern w:val="24"/>
+      <w:sz w:val="24"/>
+      <w:lang w:val="ru-RU" w:eastAsia="ru-RU"/>
+    </w:rPr>
+  </w:style>
 </w:styles>
 </file>
 
@@ -31510,7 +31535,7 @@
 </file>
 
 <file path=customXml/itemProps1.xml><?xml version="1.0" encoding="utf-8"?>
-<ds:datastoreItem xmlns:ds="http://schemas.openxmlformats.org/officeDocument/2006/customXml" ds:itemID="{3BCB86D2-4244-4210-8208-695E2035E515}">
+<ds:datastoreItem xmlns:ds="http://schemas.openxmlformats.org/officeDocument/2006/customXml" ds:itemID="{DDD61060-39BF-4F99-B9F8-D31C8302D269}">
   <ds:schemaRefs>
     <ds:schemaRef ds:uri="http://schemas.openxmlformats.org/officeDocument/2006/bibliography"/>
   </ds:schemaRefs>

</xml_diff>